<commit_message>
Use H/L of next bar
</commit_message>
<xml_diff>
--- a/ТЗ Дивер.docx
+++ b/ТЗ Дивер.docx
@@ -86,14 +86,20 @@
     <w:p>
       <w:pPr>
         <w:pStyle w:val="a3"/>
+        <w:numPr>
+          <w:ilvl w:val="0"/>
+          <w:numId w:val="2"/>
+        </w:numPr>
         <w:spacing w:after="0"/>
-        <w:ind w:left="0"/>
+        <w:rPr>
+          <w:lang w:val="en-US"/>
+        </w:rPr>
       </w:pPr>
       <w:r>
         <w:rPr>
           <w:b/>
         </w:rPr>
-        <w:t>1. Условия для образования зон</w:t>
+        <w:t>Условия для образования зон</w:t>
       </w:r>
       <w:r>
         <w:br/>
@@ -175,7 +181,7 @@
           <w:lang w:eastAsia="ru-RU"/>
         </w:rPr>
         <w:drawing>
-          <wp:inline distT="0" distB="0" distL="0" distR="0" wp14:anchorId="7459A20C" wp14:editId="00FADF61">
+          <wp:inline distT="0" distB="0" distL="0" distR="0" wp14:anchorId="090A9530" wp14:editId="760A1678">
             <wp:extent cx="2391109" cy="2314898"/>
             <wp:effectExtent l="0" t="0" r="9525" b="9525"/>
             <wp:docPr id="1" name="Рисунок 1"/>
@@ -380,7 +386,7 @@
           <w:lang w:eastAsia="ru-RU"/>
         </w:rPr>
         <w:drawing>
-          <wp:inline distT="0" distB="0" distL="0" distR="0" wp14:anchorId="5922B4BB" wp14:editId="73DE9677">
+          <wp:inline distT="0" distB="0" distL="0" distR="0" wp14:anchorId="7C0CF718" wp14:editId="18705D84">
             <wp:extent cx="1505160" cy="2762636"/>
             <wp:effectExtent l="0" t="0" r="0" b="0"/>
             <wp:docPr id="2" name="Рисунок 2"/>
@@ -696,91 +702,113 @@
       </w:r>
       <w:r>
         <w:rPr>
-          <w:highlight w:val="yellow"/>
+          <w:highlight w:val="green"/>
         </w:rPr>
         <w:t xml:space="preserve">Условия для </w:t>
       </w:r>
       <w:r>
         <w:rPr>
-          <w:highlight w:val="yellow"/>
+          <w:highlight w:val="green"/>
           <w:lang w:val="en-US"/>
         </w:rPr>
         <w:t>RSI</w:t>
       </w:r>
       <w:r>
         <w:rPr>
-          <w:highlight w:val="yellow"/>
+          <w:highlight w:val="green"/>
         </w:rPr>
         <w:br/>
         <w:t xml:space="preserve">Индикатор </w:t>
       </w:r>
       <w:r>
         <w:rPr>
-          <w:highlight w:val="yellow"/>
+          <w:highlight w:val="green"/>
           <w:lang w:val="en-US"/>
         </w:rPr>
         <w:t>RSI</w:t>
       </w:r>
       <w:r>
         <w:rPr>
-          <w:highlight w:val="yellow"/>
+          <w:highlight w:val="green"/>
         </w:rPr>
         <w:t xml:space="preserve"> (период 14, зона 70/30)</w:t>
       </w:r>
       <w:r>
-        <w:br/>
-      </w:r>
-      <w:r>
-        <w:rPr>
-          <w:highlight w:val="yellow"/>
-        </w:rPr>
+        <w:rPr>
+          <w:highlight w:val="green"/>
+        </w:rPr>
+        <w:br/>
         <w:t xml:space="preserve">Вершина на </w:t>
       </w:r>
       <w:r>
         <w:rPr>
-          <w:highlight w:val="yellow"/>
+          <w:highlight w:val="green"/>
           <w:lang w:val="en-US"/>
         </w:rPr>
         <w:t>RSI</w:t>
       </w:r>
       <w:r>
         <w:rPr>
-          <w:highlight w:val="yellow"/>
+          <w:highlight w:val="green"/>
         </w:rPr>
         <w:t xml:space="preserve"> образуется, когда появляется свеча обратного направления</w:t>
       </w:r>
       <w:r>
+        <w:rPr>
+          <w:highlight w:val="green"/>
+        </w:rPr>
         <w:br/>
         <w:t xml:space="preserve">Максимальное/минимальное расстояние между соседними вершинами/впадины </w:t>
       </w:r>
       <w:r>
         <w:rPr>
+          <w:highlight w:val="green"/>
           <w:lang w:val="en-US"/>
         </w:rPr>
         <w:t>RSI</w:t>
       </w:r>
       <w:r>
+        <w:rPr>
+          <w:highlight w:val="green"/>
+        </w:rPr>
         <w:t xml:space="preserve"> в свечах (можно было выбирать) для образования дивергенции</w:t>
       </w:r>
       <w:r>
+        <w:rPr>
+          <w:highlight w:val="green"/>
+        </w:rPr>
         <w:br/>
         <w:t>Максимальное 100 свечей, минимальное 1 свеча</w:t>
       </w:r>
       <w:r>
         <w:br/>
+      </w:r>
+      <w:r>
+        <w:rPr>
+          <w:highlight w:val="green"/>
+        </w:rPr>
         <w:t>Все две/три соседние вершины/впадины в зоне 70/30, каждая из них лучше предыдущей</w:t>
       </w:r>
       <w:r>
         <w:br/>
+      </w:r>
+      <w:r>
+        <w:rPr>
+          <w:highlight w:val="green"/>
+        </w:rPr>
         <w:t xml:space="preserve">Три свечи до образования первой вершины на </w:t>
       </w:r>
       <w:r>
         <w:rPr>
+          <w:highlight w:val="green"/>
           <w:lang w:val="en-US"/>
         </w:rPr>
         <w:t>RSI</w:t>
       </w:r>
       <w:r>
+        <w:rPr>
+          <w:highlight w:val="green"/>
+        </w:rPr>
         <w:t xml:space="preserve"> не должны обновлять ЛОУ впадины. Для верхнего уровня зеркально</w:t>
       </w:r>
       <w:r>
@@ -792,7 +820,7 @@
           <w:lang w:eastAsia="ru-RU"/>
         </w:rPr>
         <w:drawing>
-          <wp:inline distT="0" distB="0" distL="0" distR="0" wp14:anchorId="38DF6113" wp14:editId="6C9BF25D">
+          <wp:inline distT="0" distB="0" distL="0" distR="0" wp14:anchorId="29C045EE" wp14:editId="50477F0C">
             <wp:extent cx="2513965" cy="4077884"/>
             <wp:effectExtent l="0" t="0" r="635" b="0"/>
             <wp:docPr id="6" name="Рисунок 6"/>
@@ -837,83 +865,191 @@
         <w:br/>
       </w:r>
       <w:r>
+        <w:rPr>
+          <w:highlight w:val="green"/>
+        </w:rPr>
         <w:lastRenderedPageBreak/>
         <w:t>Д</w:t>
       </w:r>
       <w:r>
+        <w:rPr>
+          <w:highlight w:val="green"/>
+        </w:rPr>
         <w:t xml:space="preserve">ивергенция </w:t>
       </w:r>
       <w:r>
+        <w:rPr>
+          <w:highlight w:val="green"/>
+        </w:rPr>
         <w:t xml:space="preserve">(одинарная и двойная) </w:t>
       </w:r>
       <w:r>
+        <w:rPr>
+          <w:highlight w:val="green"/>
+        </w:rPr>
         <w:t xml:space="preserve">на </w:t>
       </w:r>
       <w:r>
         <w:rPr>
+          <w:highlight w:val="green"/>
           <w:lang w:val="en-US"/>
         </w:rPr>
         <w:t>RSI</w:t>
       </w:r>
       <w:r>
+        <w:rPr>
+          <w:highlight w:val="green"/>
+        </w:rPr>
         <w:t xml:space="preserve"> </w:t>
       </w:r>
       <w:r>
+        <w:rPr>
+          <w:highlight w:val="green"/>
+        </w:rPr>
         <w:t xml:space="preserve">с </w:t>
       </w:r>
       <w:r>
+        <w:rPr>
+          <w:highlight w:val="green"/>
+        </w:rPr>
         <w:t>возможностью выбора рабочего ТФ (М1, М2, М3, М5…)</w:t>
       </w:r>
       <w:r>
         <w:br/>
+      </w:r>
+      <w:r>
+        <w:rPr>
+          <w:highlight w:val="green"/>
+        </w:rPr>
         <w:t>Торговать только двойную дивергенцию (</w:t>
       </w:r>
       <w:r>
         <w:rPr>
+          <w:highlight w:val="green"/>
           <w:lang w:val="en-US"/>
         </w:rPr>
         <w:t>true</w:t>
       </w:r>
       <w:r>
+        <w:rPr>
+          <w:highlight w:val="green"/>
+        </w:rPr>
         <w:t>/</w:t>
       </w:r>
       <w:r>
         <w:rPr>
+          <w:highlight w:val="green"/>
           <w:lang w:val="en-US"/>
         </w:rPr>
         <w:t>false</w:t>
       </w:r>
       <w:r>
-        <w:t xml:space="preserve">) </w:t>
-      </w:r>
-      <w:r>
-        <w:br/>
-        <w:t xml:space="preserve">Дивергенция (или скрытая дивергенция) (одинарная и двойная)  должна учитываться на двух соседних вершинах за пределами зоны </w:t>
-      </w:r>
-      <w:r>
-        <w:rPr>
+        <w:rPr>
+          <w:highlight w:val="green"/>
+        </w:rPr>
+        <w:t>)</w:t>
+      </w:r>
+      <w:r>
+        <w:t xml:space="preserve"> </w:t>
+      </w:r>
+      <w:r>
+        <w:br/>
+      </w:r>
+      <w:r>
+        <w:rPr>
+          <w:highlight w:val="green"/>
+        </w:rPr>
+        <w:t xml:space="preserve">Дивергенция (или скрытая дивергенция) (одинарная и двойная)  должна </w:t>
+      </w:r>
+      <w:r>
+        <w:rPr>
+          <w:highlight w:val="yellow"/>
+        </w:rPr>
+        <w:t xml:space="preserve">учитываться на двух соседних </w:t>
+      </w:r>
+      <w:r>
+        <w:rPr>
+          <w:highlight w:val="green"/>
+        </w:rPr>
+        <w:t xml:space="preserve">вершинах за пределами зоны </w:t>
+      </w:r>
+      <w:r>
+        <w:rPr>
+          <w:highlight w:val="green"/>
           <w:lang w:val="en-US"/>
         </w:rPr>
         <w:t>RSI</w:t>
       </w:r>
       <w:r>
+        <w:rPr>
+          <w:highlight w:val="green"/>
+        </w:rPr>
         <w:t xml:space="preserve"> 70/30 после касании зоны</w:t>
       </w:r>
       <w:r>
         <w:br/>
       </w:r>
       <w:r>
+        <w:rPr>
+          <w:highlight w:val="green"/>
+        </w:rPr>
         <w:t>На образование дивергенции после касания зоны</w:t>
       </w:r>
       <w:r>
+        <w:rPr>
+          <w:highlight w:val="green"/>
+        </w:rPr>
         <w:t xml:space="preserve"> дается 6</w:t>
       </w:r>
       <w:r>
+        <w:rPr>
+          <w:highlight w:val="green"/>
+        </w:rPr>
         <w:t>0 минут (можно было выбирать)</w:t>
       </w:r>
       <w:r>
         <w:br/>
+      </w:r>
+      <w:r>
+        <w:rPr>
+          <w:highlight w:val="red"/>
+        </w:rPr>
         <w:t>Закрытие свечи, которое образовало дивергенцию, должно быть выше или равно закрытию первой свечи, которая подошла к уровню</w:t>
+      </w:r>
+    </w:p>
+    <w:p>
+      <w:pPr>
+        <w:pStyle w:val="a3"/>
+        <w:numPr>
+          <w:ilvl w:val="0"/>
+          <w:numId w:val="2"/>
+        </w:numPr>
+        <w:spacing w:after="0"/>
+      </w:pPr>
+      <w:r>
+        <w:rPr>
+          <w:b/>
+        </w:rPr>
+        <w:t xml:space="preserve">Диапазон </w:t>
+      </w:r>
+      <w:r>
+        <w:rPr>
+          <w:b/>
+          <w:lang w:val="en-US"/>
+        </w:rPr>
+        <w:t>ATR</w:t>
+      </w:r>
+      <w:r>
+        <w:rPr>
+          <w:b/>
+        </w:rPr>
+        <w:t xml:space="preserve"> </w:t>
+      </w:r>
+      <w:r>
+        <w:rPr>
+          <w:b/>
+        </w:rPr>
+        <w:t>и закрытию свечи обратного направления</w:t>
       </w:r>
       <w:r>
         <w:br/>
@@ -924,7 +1060,7 @@
           <w:lang w:eastAsia="ru-RU"/>
         </w:rPr>
         <w:drawing>
-          <wp:inline distT="0" distB="0" distL="0" distR="0" wp14:anchorId="13797AFF" wp14:editId="46DB3A0B">
+          <wp:inline distT="0" distB="0" distL="0" distR="0" wp14:anchorId="61E1C30D" wp14:editId="2D04C5CE">
             <wp:extent cx="2476500" cy="3550286"/>
             <wp:effectExtent l="0" t="0" r="0" b="0"/>
             <wp:docPr id="4" name="Рисунок 4"/>
@@ -964,12 +1100,23 @@
       </w:r>
       <w:r>
         <w:br/>
+      </w:r>
+      <w:r>
+        <w:rPr>
+          <w:highlight w:val="red"/>
+        </w:rPr>
         <w:t xml:space="preserve">На ценовом графике вершиной считается самая верхняя точка между свечами 1 и 2, 3 и 4, 5 и 6. </w:t>
       </w:r>
       <w:r>
-        <w:br/>
-      </w:r>
-      <w:r>
+        <w:rPr>
+          <w:highlight w:val="red"/>
+        </w:rPr>
+        <w:br/>
+      </w:r>
+      <w:r>
+        <w:rPr>
+          <w:highlight w:val="red"/>
+        </w:rPr>
         <w:t>В данном случае сравниваются свечи 2 и 3, 3 и 5.</w:t>
       </w:r>
       <w:r>
@@ -977,6 +1124,29 @@
       </w:r>
       <w:r>
         <w:br/>
+      </w:r>
+      <w:r>
+        <w:rPr>
+          <w:lang w:val="en-US"/>
+        </w:rPr>
+        <w:t>В</w:t>
+      </w:r>
+      <w:proofErr w:type="spellStart"/>
+      <w:r>
+        <w:t>ерщина</w:t>
+      </w:r>
+      <w:proofErr w:type="spellEnd"/>
+      <w:r>
+        <w:t xml:space="preserve"> </w:t>
+      </w:r>
+      <w:r>
+        <w:rPr>
+          <w:lang w:val="en-US"/>
+        </w:rPr>
+        <w:t>RSI+</w:t>
+      </w:r>
+      <w:r>
+        <w:t>правая свеча</w:t>
       </w:r>
     </w:p>
     <w:p>
@@ -1001,6 +1171,7 @@
         <w:br/>
       </w:r>
       <w:r>
+        <w:lastRenderedPageBreak/>
         <w:br/>
       </w:r>
       <w:r>
@@ -1010,7 +1181,6 @@
         <w:rPr>
           <w:b/>
         </w:rPr>
-        <w:lastRenderedPageBreak/>
         <w:t>4. Проверка на вход</w:t>
       </w:r>
       <w:r>
@@ -1020,132 +1190,216 @@
         <w:br/>
       </w:r>
       <w:r>
+        <w:rPr>
+          <w:highlight w:val="yellow"/>
+        </w:rPr>
         <w:t xml:space="preserve">После образования дивергенции </w:t>
       </w:r>
       <w:r>
+        <w:rPr>
+          <w:highlight w:val="yellow"/>
+        </w:rPr>
         <w:t xml:space="preserve">по закрытию свечи обратного направления </w:t>
       </w:r>
       <w:r>
+        <w:rPr>
+          <w:highlight w:val="yellow"/>
+        </w:rPr>
         <w:t>рисовать буферную стрелку</w:t>
       </w:r>
       <w:r>
+        <w:rPr>
+          <w:highlight w:val="yellow"/>
+        </w:rPr>
         <w:t xml:space="preserve"> на ценовом графике:</w:t>
       </w:r>
       <w:r>
-        <w:br/>
-      </w:r>
-      <w:r>
+        <w:rPr>
+          <w:highlight w:val="yellow"/>
+        </w:rPr>
+        <w:br/>
+      </w:r>
+      <w:r>
+        <w:rPr>
+          <w:highlight w:val="yellow"/>
+        </w:rPr>
         <w:t xml:space="preserve"> - если свеча обратного направления меньше предыдущей свечи (ХАЙ - ЛОУ), то буферная стрелка рисуется сразу после закрытия;</w:t>
       </w:r>
       <w:r>
+        <w:rPr>
+          <w:highlight w:val="yellow"/>
+        </w:rPr>
         <w:br/>
         <w:t xml:space="preserve"> - если свеча обратного направления больше предыдущей свечи</w:t>
       </w:r>
       <w:r>
+        <w:rPr>
+          <w:highlight w:val="yellow"/>
+        </w:rPr>
         <w:t xml:space="preserve"> в 2 раза</w:t>
       </w:r>
       <w:r>
+        <w:rPr>
+          <w:highlight w:val="yellow"/>
+        </w:rPr>
         <w:t xml:space="preserve"> (ХАЙ - ЛОУ), то буферная стрелка рисуется</w:t>
       </w:r>
       <w:r>
+        <w:rPr>
+          <w:highlight w:val="yellow"/>
+        </w:rPr>
         <w:t xml:space="preserve"> при </w:t>
       </w:r>
       <w:proofErr w:type="spellStart"/>
       <w:r>
+        <w:rPr>
+          <w:highlight w:val="yellow"/>
+        </w:rPr>
         <w:t>ретесте</w:t>
       </w:r>
       <w:proofErr w:type="spellEnd"/>
       <w:r>
+        <w:rPr>
+          <w:highlight w:val="yellow"/>
+        </w:rPr>
         <w:t xml:space="preserve"> 50% (можно было выбирать) свечи обратного направления</w:t>
       </w:r>
       <w:r>
+        <w:rPr>
+          <w:highlight w:val="yellow"/>
+        </w:rPr>
         <w:t xml:space="preserve"> (использовать </w:t>
       </w:r>
       <w:proofErr w:type="spellStart"/>
       <w:r>
+        <w:rPr>
+          <w:highlight w:val="yellow"/>
+        </w:rPr>
         <w:t>ретест</w:t>
       </w:r>
       <w:proofErr w:type="spellEnd"/>
       <w:r>
+        <w:rPr>
+          <w:highlight w:val="yellow"/>
+        </w:rPr>
         <w:t xml:space="preserve"> </w:t>
       </w:r>
       <w:r>
         <w:rPr>
+          <w:highlight w:val="yellow"/>
           <w:lang w:val="en-US"/>
         </w:rPr>
         <w:t>true</w:t>
       </w:r>
       <w:r>
+        <w:rPr>
+          <w:highlight w:val="yellow"/>
+        </w:rPr>
         <w:t>/</w:t>
       </w:r>
       <w:r>
         <w:rPr>
+          <w:highlight w:val="yellow"/>
           <w:lang w:val="en-US"/>
         </w:rPr>
         <w:t>false</w:t>
       </w:r>
       <w:r>
+        <w:rPr>
+          <w:highlight w:val="yellow"/>
+        </w:rPr>
         <w:t>)</w:t>
       </w:r>
       <w:r>
+        <w:rPr>
+          <w:highlight w:val="yellow"/>
+        </w:rPr>
         <w:t>;</w:t>
       </w:r>
       <w:r>
+        <w:rPr>
+          <w:highlight w:val="yellow"/>
+        </w:rPr>
         <w:br/>
         <w:t xml:space="preserve"> - если свеча обратного направления </w:t>
       </w:r>
       <w:r>
+        <w:rPr>
+          <w:highlight w:val="yellow"/>
+        </w:rPr>
         <w:t xml:space="preserve">*аномально большая (ХАЙ – ЛОУ этой свечи больше чем ХАЙ – ЛОУ  50 предыдущих свечей), то буферная стрелка рисуется при </w:t>
       </w:r>
       <w:proofErr w:type="spellStart"/>
       <w:r>
+        <w:rPr>
+          <w:highlight w:val="yellow"/>
+        </w:rPr>
         <w:t>ретесте</w:t>
       </w:r>
       <w:proofErr w:type="spellEnd"/>
       <w:r>
+        <w:rPr>
+          <w:highlight w:val="yellow"/>
+        </w:rPr>
         <w:t xml:space="preserve"> 90% (можно было выбирать) свечи обратного направления.</w:t>
       </w:r>
       <w:r>
-        <w:br/>
-      </w:r>
-      <w:r>
+        <w:rPr>
+          <w:highlight w:val="yellow"/>
+        </w:rPr>
+        <w:br/>
+      </w:r>
+      <w:r>
+        <w:rPr>
+          <w:highlight w:val="yellow"/>
+        </w:rPr>
         <w:br/>
         <w:t>*Когда дивергенция отключена (</w:t>
       </w:r>
       <w:r>
         <w:rPr>
+          <w:highlight w:val="yellow"/>
           <w:lang w:val="en-US"/>
         </w:rPr>
         <w:t>false</w:t>
       </w:r>
       <w:r>
+        <w:rPr>
+          <w:highlight w:val="yellow"/>
+        </w:rPr>
         <w:t xml:space="preserve">) добавить возможность рисовать буферную стрелку сразу при касании зоны фрактала или рельс (если выбираем </w:t>
       </w:r>
       <w:r>
         <w:rPr>
+          <w:highlight w:val="yellow"/>
           <w:lang w:val="en-US"/>
         </w:rPr>
         <w:t>true</w:t>
       </w:r>
       <w:r>
+        <w:rPr>
+          <w:highlight w:val="yellow"/>
+        </w:rPr>
         <w:t>)</w:t>
       </w:r>
       <w:r>
-        <w:br/>
-      </w:r>
-      <w:r>
-        <w:t xml:space="preserve"> </w:t>
-      </w:r>
-      <w:r>
-        <w:t xml:space="preserve">Если выбираем </w:t>
-      </w:r>
-      <w:r>
-        <w:rPr>
+        <w:rPr>
+          <w:highlight w:val="yellow"/>
+        </w:rPr>
+        <w:br/>
+        <w:t xml:space="preserve"> Если выбираем </w:t>
+      </w:r>
+      <w:r>
+        <w:rPr>
+          <w:highlight w:val="yellow"/>
           <w:lang w:val="en-US"/>
         </w:rPr>
         <w:t>false</w:t>
       </w:r>
       <w:r>
+        <w:rPr>
+          <w:highlight w:val="yellow"/>
+        </w:rPr>
         <w:t>, то используем настройки для свечей обратного направления как из дивергенции.</w:t>
       </w:r>
       <w:r>
@@ -1169,12 +1423,6 @@
       <w:r>
         <w:br/>
         <w:t>Для низа зеркально.</w:t>
-      </w:r>
-      <w:r>
-        <w:br/>
-      </w:r>
-      <w:r>
-        <w:br/>
       </w:r>
     </w:p>
     <w:p>
@@ -1183,6 +1431,74 @@
         <w:spacing w:after="0"/>
         <w:ind w:left="0"/>
       </w:pPr>
+    </w:p>
+    <w:p>
+      <w:pPr>
+        <w:pStyle w:val="a3"/>
+        <w:spacing w:after="0"/>
+        <w:ind w:left="0"/>
+      </w:pPr>
+    </w:p>
+    <w:p>
+      <w:pPr>
+        <w:pStyle w:val="a3"/>
+        <w:spacing w:after="0"/>
+        <w:ind w:left="0"/>
+      </w:pPr>
+      <w:proofErr w:type="gramStart"/>
+      <w:r>
+        <w:rPr>
+          <w:highlight w:val="yellow"/>
+        </w:rPr>
+        <w:t>Вход:  Если</w:t>
+      </w:r>
+      <w:proofErr w:type="gramEnd"/>
+      <w:r>
+        <w:rPr>
+          <w:highlight w:val="yellow"/>
+        </w:rPr>
+        <w:t xml:space="preserve"> свеча обратного направления меньше </w:t>
+      </w:r>
+      <w:r>
+        <w:rPr>
+          <w:highlight w:val="yellow"/>
+          <w:lang w:val="en-US"/>
+        </w:rPr>
+        <w:t>ATR</w:t>
+      </w:r>
+      <w:r>
+        <w:rPr>
+          <w:highlight w:val="yellow"/>
+        </w:rPr>
+        <w:t>*</w:t>
+      </w:r>
+      <w:proofErr w:type="spellStart"/>
+      <w:r>
+        <w:rPr>
+          <w:highlight w:val="yellow"/>
+        </w:rPr>
+        <w:t>Коэф</w:t>
+      </w:r>
+      <w:proofErr w:type="spellEnd"/>
+      <w:r>
+        <w:rPr>
+          <w:highlight w:val="yellow"/>
+        </w:rPr>
+        <w:t>, то входа валидный – рисуем стрелку.</w:t>
+      </w:r>
+      <w:r>
+        <w:br/>
+      </w:r>
+      <w:r>
+        <w:br/>
+      </w:r>
+    </w:p>
+    <w:p>
+      <w:pPr>
+        <w:pStyle w:val="a3"/>
+        <w:spacing w:after="0"/>
+        <w:ind w:left="0"/>
+      </w:pPr>
       <w:r>
         <w:lastRenderedPageBreak/>
         <w:t>Дивергенция не обязательно должна быть связана с имеющимся фракталом, она может быть отдельна.</w:t>
@@ -1196,7 +1512,7 @@
           <w:lang w:eastAsia="ru-RU"/>
         </w:rPr>
         <w:drawing>
-          <wp:inline distT="0" distB="0" distL="0" distR="0" wp14:anchorId="13A19A09" wp14:editId="399F051D">
+          <wp:inline distT="0" distB="0" distL="0" distR="0" wp14:anchorId="2B2541E2" wp14:editId="4F5D50F8">
             <wp:extent cx="9972040" cy="5086350"/>
             <wp:effectExtent l="0" t="0" r="0" b="0"/>
             <wp:docPr id="3" name="Рисунок 3"/>
@@ -1264,7 +1580,7 @@
           <w:lang w:eastAsia="ru-RU"/>
         </w:rPr>
         <w:drawing>
-          <wp:inline distT="0" distB="0" distL="0" distR="0" wp14:anchorId="599AC226" wp14:editId="6D91B139">
+          <wp:inline distT="0" distB="0" distL="0" distR="0" wp14:anchorId="49F81A14" wp14:editId="4E0D3EE4">
             <wp:extent cx="6448425" cy="4123066"/>
             <wp:effectExtent l="0" t="0" r="0" b="0"/>
             <wp:docPr id="5" name="Рисунок 5"/>
@@ -1408,8 +1724,101 @@
       </w:pPr>
     </w:lvl>
   </w:abstractNum>
+  <w:abstractNum w:abstractNumId="1" w15:restartNumberingAfterBreak="0">
+    <w:nsid w:val="328A2864"/>
+    <w:multiLevelType w:val="hybridMultilevel"/>
+    <w:tmpl w:val="A6FA7376"/>
+    <w:lvl w:ilvl="0" w:tplc="EF3A1128">
+      <w:start w:val="1"/>
+      <w:numFmt w:val="decimal"/>
+      <w:lvlText w:val="%1."/>
+      <w:lvlJc w:val="left"/>
+      <w:pPr>
+        <w:ind w:left="720" w:hanging="360"/>
+      </w:pPr>
+      <w:rPr>
+        <w:rFonts w:hint="default"/>
+        <w:b/>
+      </w:rPr>
+    </w:lvl>
+    <w:lvl w:ilvl="1" w:tplc="04190019" w:tentative="1">
+      <w:start w:val="1"/>
+      <w:numFmt w:val="lowerLetter"/>
+      <w:lvlText w:val="%2."/>
+      <w:lvlJc w:val="left"/>
+      <w:pPr>
+        <w:ind w:left="1440" w:hanging="360"/>
+      </w:pPr>
+    </w:lvl>
+    <w:lvl w:ilvl="2" w:tplc="0419001B" w:tentative="1">
+      <w:start w:val="1"/>
+      <w:numFmt w:val="lowerRoman"/>
+      <w:lvlText w:val="%3."/>
+      <w:lvlJc w:val="right"/>
+      <w:pPr>
+        <w:ind w:left="2160" w:hanging="180"/>
+      </w:pPr>
+    </w:lvl>
+    <w:lvl w:ilvl="3" w:tplc="0419000F" w:tentative="1">
+      <w:start w:val="1"/>
+      <w:numFmt w:val="decimal"/>
+      <w:lvlText w:val="%4."/>
+      <w:lvlJc w:val="left"/>
+      <w:pPr>
+        <w:ind w:left="2880" w:hanging="360"/>
+      </w:pPr>
+    </w:lvl>
+    <w:lvl w:ilvl="4" w:tplc="04190019" w:tentative="1">
+      <w:start w:val="1"/>
+      <w:numFmt w:val="lowerLetter"/>
+      <w:lvlText w:val="%5."/>
+      <w:lvlJc w:val="left"/>
+      <w:pPr>
+        <w:ind w:left="3600" w:hanging="360"/>
+      </w:pPr>
+    </w:lvl>
+    <w:lvl w:ilvl="5" w:tplc="0419001B" w:tentative="1">
+      <w:start w:val="1"/>
+      <w:numFmt w:val="lowerRoman"/>
+      <w:lvlText w:val="%6."/>
+      <w:lvlJc w:val="right"/>
+      <w:pPr>
+        <w:ind w:left="4320" w:hanging="180"/>
+      </w:pPr>
+    </w:lvl>
+    <w:lvl w:ilvl="6" w:tplc="0419000F" w:tentative="1">
+      <w:start w:val="1"/>
+      <w:numFmt w:val="decimal"/>
+      <w:lvlText w:val="%7."/>
+      <w:lvlJc w:val="left"/>
+      <w:pPr>
+        <w:ind w:left="5040" w:hanging="360"/>
+      </w:pPr>
+    </w:lvl>
+    <w:lvl w:ilvl="7" w:tplc="04190019" w:tentative="1">
+      <w:start w:val="1"/>
+      <w:numFmt w:val="lowerLetter"/>
+      <w:lvlText w:val="%8."/>
+      <w:lvlJc w:val="left"/>
+      <w:pPr>
+        <w:ind w:left="5760" w:hanging="360"/>
+      </w:pPr>
+    </w:lvl>
+    <w:lvl w:ilvl="8" w:tplc="0419001B" w:tentative="1">
+      <w:start w:val="1"/>
+      <w:numFmt w:val="lowerRoman"/>
+      <w:lvlText w:val="%9."/>
+      <w:lvlJc w:val="right"/>
+      <w:pPr>
+        <w:ind w:left="6480" w:hanging="180"/>
+      </w:pPr>
+    </w:lvl>
+  </w:abstractNum>
   <w:num w:numId="1" w16cid:durableId="1578780287">
     <w:abstractNumId w:val="0"/>
+  </w:num>
+  <w:num w:numId="2" w16cid:durableId="1627395743">
+    <w:abstractNumId w:val="1"/>
   </w:num>
 </w:numbering>
 </file>
@@ -1852,6 +2261,74 @@
       <w:contextualSpacing/>
     </w:pPr>
   </w:style>
+  <w:style w:type="character" w:styleId="a4">
+    <w:name w:val="annotation reference"/>
+    <w:basedOn w:val="a0"/>
+    <w:uiPriority w:val="99"/>
+    <w:semiHidden/>
+    <w:unhideWhenUsed/>
+    <w:rsid w:val="00256431"/>
+    <w:rPr>
+      <w:sz w:val="16"/>
+      <w:szCs w:val="16"/>
+    </w:rPr>
+  </w:style>
+  <w:style w:type="paragraph" w:styleId="a5">
+    <w:name w:val="annotation text"/>
+    <w:basedOn w:val="a"/>
+    <w:link w:val="a6"/>
+    <w:uiPriority w:val="99"/>
+    <w:semiHidden/>
+    <w:unhideWhenUsed/>
+    <w:rsid w:val="00256431"/>
+    <w:pPr>
+      <w:spacing w:line="240" w:lineRule="auto"/>
+    </w:pPr>
+    <w:rPr>
+      <w:sz w:val="20"/>
+      <w:szCs w:val="20"/>
+    </w:rPr>
+  </w:style>
+  <w:style w:type="character" w:customStyle="1" w:styleId="a6">
+    <w:name w:val="Текст примечания Знак"/>
+    <w:basedOn w:val="a0"/>
+    <w:link w:val="a5"/>
+    <w:uiPriority w:val="99"/>
+    <w:semiHidden/>
+    <w:rsid w:val="00256431"/>
+    <w:rPr>
+      <w:sz w:val="20"/>
+      <w:szCs w:val="20"/>
+    </w:rPr>
+  </w:style>
+  <w:style w:type="paragraph" w:styleId="a7">
+    <w:name w:val="annotation subject"/>
+    <w:basedOn w:val="a5"/>
+    <w:next w:val="a5"/>
+    <w:link w:val="a8"/>
+    <w:uiPriority w:val="99"/>
+    <w:semiHidden/>
+    <w:unhideWhenUsed/>
+    <w:rsid w:val="00256431"/>
+    <w:rPr>
+      <w:b/>
+      <w:bCs/>
+    </w:rPr>
+  </w:style>
+  <w:style w:type="character" w:customStyle="1" w:styleId="a8">
+    <w:name w:val="Тема примечания Знак"/>
+    <w:basedOn w:val="a6"/>
+    <w:link w:val="a7"/>
+    <w:uiPriority w:val="99"/>
+    <w:semiHidden/>
+    <w:rsid w:val="00256431"/>
+    <w:rPr>
+      <w:b/>
+      <w:bCs/>
+      <w:sz w:val="20"/>
+      <w:szCs w:val="20"/>
+    </w:rPr>
+  </w:style>
 </w:styles>
 </file>
 

</xml_diff>